<commit_message>
Update Project Proposal Document
</commit_message>
<xml_diff>
--- a/documents/project-proposal-document.docx
+++ b/documents/project-proposal-document.docx
@@ -3,8 +3,341 @@
 <w:document xmlns:wpc="http://schemas.microsoft.com/office/word/2010/wordprocessingCanvas" xmlns:cx="http://schemas.microsoft.com/office/drawing/2014/chartex" xmlns:cx1="http://schemas.microsoft.com/office/drawing/2015/9/8/chartex" xmlns:cx2="http://schemas.microsoft.com/office/drawing/2015/10/21/chartex" xmlns:cx3="http://schemas.microsoft.com/office/drawing/2016/5/9/chartex" xmlns:cx4="http://schemas.microsoft.com/office/drawing/2016/5/10/chartex" xmlns:cx5="http://schemas.microsoft.com/office/drawing/2016/5/11/chartex" xmlns:cx6="http://schemas.microsoft.com/office/drawing/2016/5/12/chartex" xmlns:cx7="http://schemas.microsoft.com/office/drawing/2016/5/13/chartex" xmlns:cx8="http://schemas.microsoft.com/office/drawing/2016/5/14/chartex" xmlns:mc="http://schemas.openxmlformats.org/markup-compatibility/2006" xmlns:aink="http://schemas.microsoft.com/office/drawing/2016/ink" xmlns:am3d="http://schemas.microsoft.com/office/drawing/2017/model3d" xmlns:o="urn:schemas-microsoft-com:office:office" xmlns:r="http://schemas.openxmlformats.org/officeDocument/2006/relationships" xmlns:m="http://schemas.openxmlformats.org/officeDocument/2006/math" xmlns:v="urn:schemas-microsoft-com:vml" xmlns:wp14="http://schemas.microsoft.com/office/word/2010/wordprocessingDrawing" xmlns:wp="http://schemas.openxmlformats.org/drawingml/2006/wordprocessingDrawing" xmlns:w10="urn:schemas-microsoft-com:office:word" xmlns:w="http://schemas.openxmlformats.org/wordprocessingml/2006/main" xmlns:w14="http://schemas.microsoft.com/office/word/2010/wordml" xmlns:w15="http://schemas.microsoft.com/office/word/2012/wordml" xmlns:w16cid="http://schemas.microsoft.com/office/word/2016/wordml/cid" xmlns:w16se="http://schemas.microsoft.com/office/word/2015/wordml/symex" xmlns:wpg="http://schemas.microsoft.com/office/word/2010/wordprocessingGroup" xmlns:wpi="http://schemas.microsoft.com/office/word/2010/wordprocessingInk" xmlns:wne="http://schemas.microsoft.com/office/word/2006/wordml" xmlns:wps="http://schemas.microsoft.com/office/word/2010/wordprocessingShape" mc:Ignorable="w14 w15 w16se w16cid wp14">
   <w:body>
     <w:p>
+      <w:pPr>
+        <w:jc w:val="center"/>
+        <w:rPr>
+          <w:rFonts w:ascii="Times New Roman" w:hAnsi="Times New Roman" w:cs="Times New Roman"/>
+          <w:b/>
+        </w:rPr>
+      </w:pPr>
+      <w:r>
+        <w:rPr>
+          <w:rFonts w:ascii="Times New Roman" w:hAnsi="Times New Roman" w:cs="Times New Roman"/>
+          <w:b/>
+        </w:rPr>
+        <w:t>Description</w:t>
+      </w:r>
+    </w:p>
+    <w:p>
+      <w:pPr>
+        <w:jc w:val="center"/>
+        <w:rPr>
+          <w:rFonts w:ascii="Times New Roman" w:hAnsi="Times New Roman" w:cs="Times New Roman"/>
+          <w:b/>
+        </w:rPr>
+      </w:pPr>
+    </w:p>
+    <w:p>
+      <w:pPr>
+        <w:rPr>
+          <w:rFonts w:ascii="Times New Roman" w:hAnsi="Times New Roman" w:cs="Times New Roman"/>
+        </w:rPr>
+      </w:pPr>
+      <w:r>
+        <w:rPr>
+          <w:rFonts w:ascii="Times New Roman" w:hAnsi="Times New Roman" w:cs="Times New Roman"/>
+        </w:rPr>
+        <w:tab/>
+        <w:t>Essentially, debased is going to function as a distributed decentralized database system. The issue that debased is trying to solve is security from data lose, malicious users, and the idea of mutual distrust while providing a feasible solution to CAP theorem. Debased pull influence from the Ether</w:t>
+      </w:r>
+      <w:r>
+        <w:rPr>
+          <w:rFonts w:ascii="Times New Roman" w:hAnsi="Times New Roman" w:cs="Times New Roman"/>
+        </w:rPr>
+        <w:t>e</w:t>
+      </w:r>
+      <w:r>
+        <w:rPr>
+          <w:rFonts w:ascii="Times New Roman" w:hAnsi="Times New Roman" w:cs="Times New Roman"/>
+        </w:rPr>
+        <w:t xml:space="preserve">um Engine </w:t>
+      </w:r>
+      <w:r>
+        <w:rPr>
+          <w:rFonts w:ascii="Times New Roman" w:hAnsi="Times New Roman" w:cs="Times New Roman"/>
+        </w:rPr>
+        <w:t>and streamlines their implementation to better serve maintaining database infrastructure.</w:t>
+      </w:r>
+      <w:r>
+        <w:rPr>
+          <w:rFonts w:ascii="Times New Roman" w:hAnsi="Times New Roman" w:cs="Times New Roman"/>
+        </w:rPr>
+        <w:t xml:space="preserve"> Ethereum is also a decentralized platform that attempts to allow systems to communicate to each other without downtime or interference. Ethereum utilizes blockchain technology to scale on a global level.</w:t>
+      </w:r>
+    </w:p>
+    <w:p>
+      <w:pPr>
+        <w:rPr>
+          <w:rFonts w:ascii="Times New Roman" w:hAnsi="Times New Roman" w:cs="Times New Roman"/>
+        </w:rPr>
+      </w:pPr>
+    </w:p>
+    <w:p>
+      <w:pPr>
+        <w:rPr>
+          <w:rFonts w:ascii="Times New Roman" w:hAnsi="Times New Roman" w:cs="Times New Roman"/>
+        </w:rPr>
+      </w:pPr>
+      <w:r>
+        <w:rPr>
+          <w:rFonts w:ascii="Times New Roman" w:hAnsi="Times New Roman" w:cs="Times New Roman"/>
+        </w:rPr>
+        <w:tab/>
+        <w:t xml:space="preserve">The target end user would be businesses developing </w:t>
+      </w:r>
+      <w:r>
+        <w:rPr>
+          <w:rFonts w:ascii="Times New Roman" w:hAnsi="Times New Roman" w:cs="Times New Roman"/>
+        </w:rPr>
+        <w:t>services meant to be shared amount their customers.</w:t>
+      </w:r>
+      <w:r>
+        <w:rPr>
+          <w:rFonts w:ascii="Times New Roman" w:hAnsi="Times New Roman" w:cs="Times New Roman"/>
+        </w:rPr>
+        <w:t xml:space="preserve"> By using debased, businesses would be able to guarantee the highest level of security, consistency, and availability to their customers. </w:t>
+      </w:r>
+      <w:r>
+        <w:rPr>
+          <w:rFonts w:ascii="Times New Roman" w:hAnsi="Times New Roman" w:cs="Times New Roman"/>
+        </w:rPr>
+        <w:t xml:space="preserve">Debased removes the need to trust first, second, or </w:t>
+      </w:r>
+      <w:r>
+        <w:rPr>
+          <w:rFonts w:ascii="Times New Roman" w:hAnsi="Times New Roman" w:cs="Times New Roman"/>
+        </w:rPr>
+        <w:t>third-party</w:t>
+      </w:r>
+      <w:r>
+        <w:rPr>
+          <w:rFonts w:ascii="Times New Roman" w:hAnsi="Times New Roman" w:cs="Times New Roman"/>
+        </w:rPr>
+        <w:t xml:space="preserve"> solutions.</w:t>
+      </w:r>
+      <w:r>
+        <w:rPr>
+          <w:rFonts w:ascii="Times New Roman" w:hAnsi="Times New Roman" w:cs="Times New Roman"/>
+        </w:rPr>
+        <w:t xml:space="preserve"> Instead, debase places trust in the consensus of the nodes in order to make these </w:t>
+      </w:r>
+      <w:r>
+        <w:rPr>
+          <w:rFonts w:ascii="Times New Roman" w:hAnsi="Times New Roman" w:cs="Times New Roman"/>
+        </w:rPr>
+        <w:t>guarantees</w:t>
+      </w:r>
+      <w:r>
+        <w:rPr>
+          <w:rFonts w:ascii="Times New Roman" w:hAnsi="Times New Roman" w:cs="Times New Roman"/>
+        </w:rPr>
+        <w:t>.</w:t>
+      </w:r>
+    </w:p>
+    <w:p>
+      <w:pPr>
+        <w:rPr>
+          <w:rFonts w:ascii="Times New Roman" w:hAnsi="Times New Roman" w:cs="Times New Roman"/>
+        </w:rPr>
+      </w:pPr>
+    </w:p>
+    <w:p>
+      <w:pPr>
+        <w:rPr>
+          <w:rFonts w:ascii="Times New Roman" w:hAnsi="Times New Roman" w:cs="Times New Roman"/>
+        </w:rPr>
+      </w:pPr>
+      <w:r>
+        <w:rPr>
+          <w:rFonts w:ascii="Times New Roman" w:hAnsi="Times New Roman" w:cs="Times New Roman"/>
+        </w:rPr>
+        <w:t>An example of using a properly setup debase system would require a user to interface using modified SQL syntax. Once the request is received by debased, each participating node reaches consensus on if the request should be approved. If majority is achieved, the debase system will fulfill the request of the initial user.</w:t>
+      </w:r>
+    </w:p>
+    <w:p>
+      <w:pPr>
+        <w:rPr>
+          <w:rFonts w:ascii="Times New Roman" w:hAnsi="Times New Roman" w:cs="Times New Roman"/>
+        </w:rPr>
+      </w:pPr>
+    </w:p>
+    <w:p>
+      <w:pPr>
+        <w:rPr>
+          <w:rFonts w:ascii="Times New Roman" w:hAnsi="Times New Roman" w:cs="Times New Roman"/>
+        </w:rPr>
+      </w:pPr>
+      <w:r>
+        <w:rPr>
+          <w:rFonts w:ascii="Times New Roman" w:hAnsi="Times New Roman" w:cs="Times New Roman"/>
+        </w:rPr>
+        <w:t>The hardware and software requirements for a node in debased is to have at least some running server capable of communication over the web and using the most up to</w:t>
+      </w:r>
+      <w:r>
+        <w:rPr>
+          <w:rFonts w:ascii="Times New Roman" w:hAnsi="Times New Roman" w:cs="Times New Roman"/>
+        </w:rPr>
+        <w:t xml:space="preserve"> </w:t>
+      </w:r>
+      <w:r>
+        <w:rPr>
+          <w:rFonts w:ascii="Times New Roman" w:hAnsi="Times New Roman" w:cs="Times New Roman"/>
+        </w:rPr>
+        <w:t>date debased software. The requirements for a user in debased is to have an active debased account and some system capable of making SQL requests.</w:t>
+      </w:r>
+    </w:p>
+    <w:p>
+      <w:pPr>
+        <w:rPr>
+          <w:rFonts w:ascii="Times New Roman" w:hAnsi="Times New Roman" w:cs="Times New Roman"/>
+        </w:rPr>
+      </w:pPr>
+    </w:p>
+    <w:p>
+      <w:pPr>
+        <w:jc w:val="center"/>
+        <w:rPr>
+          <w:rFonts w:ascii="Times New Roman" w:hAnsi="Times New Roman" w:cs="Times New Roman"/>
+        </w:rPr>
+      </w:pPr>
+    </w:p>
+    <w:p>
+      <w:pPr>
+        <w:jc w:val="center"/>
+        <w:rPr>
+          <w:rFonts w:ascii="Times New Roman" w:hAnsi="Times New Roman" w:cs="Times New Roman"/>
+          <w:b/>
+        </w:rPr>
+      </w:pPr>
+      <w:r>
+        <w:rPr>
+          <w:rFonts w:ascii="Times New Roman" w:hAnsi="Times New Roman" w:cs="Times New Roman"/>
+          <w:b/>
+        </w:rPr>
+        <w:t>Justification</w:t>
+      </w:r>
+    </w:p>
+    <w:p>
+      <w:pPr>
+        <w:jc w:val="center"/>
+        <w:rPr>
+          <w:rFonts w:ascii="Times New Roman" w:hAnsi="Times New Roman" w:cs="Times New Roman"/>
+          <w:b/>
+        </w:rPr>
+      </w:pPr>
+    </w:p>
+    <w:p>
+      <w:pPr>
+        <w:ind w:firstLine="720"/>
+        <w:rPr>
+          <w:rFonts w:ascii="Times New Roman" w:hAnsi="Times New Roman" w:cs="Times New Roman"/>
+        </w:rPr>
+      </w:pPr>
+      <w:r>
+        <w:rPr>
+          <w:rFonts w:ascii="Times New Roman" w:hAnsi="Times New Roman" w:cs="Times New Roman"/>
+        </w:rPr>
+        <w:t>In order to develop debased, it will require a proficient level of knowledge in the respective courses: Data Structures, Operating Systems, Mutual Distrust Cloud Systems, Programming Languages, Systems Programming, and Database Systems. Not only that, but it will require the participants to conduct extensive research on decentralized systems, blockchain, cloud programming, secure message passing, cryptography and distributed systems.</w:t>
+      </w:r>
+    </w:p>
+    <w:p>
+      <w:pPr>
+        <w:ind w:firstLine="720"/>
+        <w:rPr>
+          <w:rFonts w:ascii="Times New Roman" w:hAnsi="Times New Roman" w:cs="Times New Roman"/>
+        </w:rPr>
+      </w:pPr>
+    </w:p>
+    <w:p>
+      <w:pPr>
+        <w:ind w:firstLine="720"/>
+        <w:rPr>
+          <w:rFonts w:ascii="Times New Roman" w:hAnsi="Times New Roman" w:cs="Times New Roman"/>
+        </w:rPr>
+      </w:pPr>
+      <w:r>
+        <w:rPr>
+          <w:rFonts w:ascii="Times New Roman" w:hAnsi="Times New Roman" w:cs="Times New Roman"/>
+        </w:rPr>
+        <w:t xml:space="preserve">The tools required to build debased are some kind of machine capable of running modern operating systems such as Windows, macOS, and Linux. On these machines, they should be capable of running modern programming languages and other software required to implement decentralized systems. </w:t>
+      </w:r>
       <w:bookmarkStart w:id="0" w:name="_GoBack"/>
       <w:bookmarkEnd w:id="0"/>
+    </w:p>
+    <w:p>
+      <w:pPr>
+        <w:rPr>
+          <w:rFonts w:ascii="Times New Roman" w:hAnsi="Times New Roman" w:cs="Times New Roman"/>
+        </w:rPr>
+      </w:pPr>
+    </w:p>
+    <w:p>
+      <w:pPr>
+        <w:rPr>
+          <w:rFonts w:ascii="Times New Roman" w:hAnsi="Times New Roman" w:cs="Times New Roman"/>
+        </w:rPr>
+      </w:pPr>
+      <w:r>
+        <w:rPr>
+          <w:rFonts w:ascii="Times New Roman" w:hAnsi="Times New Roman" w:cs="Times New Roman"/>
+        </w:rPr>
+        <w:tab/>
+        <w:t>The participants have a strong interest in the idea of democratizing database systems. Following that, they also want to build on existing decentralized systems and bringing these benefits to the mainstream by lowering barrier to entr</w:t>
+      </w:r>
+      <w:r>
+        <w:rPr>
+          <w:rFonts w:ascii="Times New Roman" w:hAnsi="Times New Roman" w:cs="Times New Roman"/>
+        </w:rPr>
+        <w:t xml:space="preserve">y and simplifying the interface. </w:t>
+      </w:r>
+      <w:r>
+        <w:rPr>
+          <w:rFonts w:ascii="Times New Roman" w:hAnsi="Times New Roman" w:cs="Times New Roman"/>
+        </w:rPr>
+        <w:t xml:space="preserve">This kind of work in becoming more and more </w:t>
+      </w:r>
+      <w:r>
+        <w:rPr>
+          <w:rFonts w:ascii="Times New Roman" w:hAnsi="Times New Roman" w:cs="Times New Roman"/>
+        </w:rPr>
+        <w:t>relevant</w:t>
+      </w:r>
+      <w:r>
+        <w:rPr>
+          <w:rFonts w:ascii="Times New Roman" w:hAnsi="Times New Roman" w:cs="Times New Roman"/>
+        </w:rPr>
+        <w:t xml:space="preserve"> in </w:t>
+      </w:r>
+      <w:r>
+        <w:rPr>
+          <w:rFonts w:ascii="Times New Roman" w:hAnsi="Times New Roman" w:cs="Times New Roman"/>
+        </w:rPr>
+        <w:t>modern high-</w:t>
+      </w:r>
+      <w:r>
+        <w:rPr>
+          <w:rFonts w:ascii="Times New Roman" w:hAnsi="Times New Roman" w:cs="Times New Roman"/>
+        </w:rPr>
+        <w:t xml:space="preserve">tech </w:t>
+      </w:r>
+      <w:r>
+        <w:rPr>
+          <w:rFonts w:ascii="Times New Roman" w:hAnsi="Times New Roman" w:cs="Times New Roman"/>
+        </w:rPr>
+        <w:t>industry and</w:t>
+      </w:r>
+      <w:r>
+        <w:rPr>
+          <w:rFonts w:ascii="Times New Roman" w:hAnsi="Times New Roman" w:cs="Times New Roman"/>
+        </w:rPr>
+        <w:t xml:space="preserve"> will give the participants unique skillsets to differentiate themselves from </w:t>
+      </w:r>
+      <w:r>
+        <w:rPr>
+          <w:rFonts w:ascii="Times New Roman" w:hAnsi="Times New Roman" w:cs="Times New Roman"/>
+        </w:rPr>
+        <w:t>the crowd.</w:t>
+      </w:r>
     </w:p>
     <w:sectPr>
       <w:pgSz w:w="12240" w:h="15840"/>
@@ -14,6 +347,126 @@
     </w:sectPr>
   </w:body>
 </w:document>
+</file>
+
+<file path=word/numbering.xml><?xml version="1.0" encoding="utf-8"?>
+<w:numbering xmlns:wpc="http://schemas.microsoft.com/office/word/2010/wordprocessingCanvas" xmlns:cx="http://schemas.microsoft.com/office/drawing/2014/chartex" xmlns:cx1="http://schemas.microsoft.com/office/drawing/2015/9/8/chartex" xmlns:cx2="http://schemas.microsoft.com/office/drawing/2015/10/21/chartex" xmlns:cx3="http://schemas.microsoft.com/office/drawing/2016/5/9/chartex" xmlns:cx4="http://schemas.microsoft.com/office/drawing/2016/5/10/chartex" xmlns:cx5="http://schemas.microsoft.com/office/drawing/2016/5/11/chartex" xmlns:cx6="http://schemas.microsoft.com/office/drawing/2016/5/12/chartex" xmlns:cx7="http://schemas.microsoft.com/office/drawing/2016/5/13/chartex" xmlns:cx8="http://schemas.microsoft.com/office/drawing/2016/5/14/chartex" xmlns:mc="http://schemas.openxmlformats.org/markup-compatibility/2006" xmlns:aink="http://schemas.microsoft.com/office/drawing/2016/ink" xmlns:am3d="http://schemas.microsoft.com/office/drawing/2017/model3d" xmlns:o="urn:schemas-microsoft-com:office:office" xmlns:r="http://schemas.openxmlformats.org/officeDocument/2006/relationships" xmlns:m="http://schemas.openxmlformats.org/officeDocument/2006/math" xmlns:v="urn:schemas-microsoft-com:vml" xmlns:wp14="http://schemas.microsoft.com/office/word/2010/wordprocessingDrawing" xmlns:wp="http://schemas.openxmlformats.org/drawingml/2006/wordprocessingDrawing" xmlns:w10="urn:schemas-microsoft-com:office:word" xmlns:w="http://schemas.openxmlformats.org/wordprocessingml/2006/main" xmlns:w14="http://schemas.microsoft.com/office/word/2010/wordml" xmlns:w15="http://schemas.microsoft.com/office/word/2012/wordml" xmlns:w16cid="http://schemas.microsoft.com/office/word/2016/wordml/cid" xmlns:w16se="http://schemas.microsoft.com/office/word/2015/wordml/symex" xmlns:wpg="http://schemas.microsoft.com/office/word/2010/wordprocessingGroup" xmlns:wpi="http://schemas.microsoft.com/office/word/2010/wordprocessingInk" xmlns:wne="http://schemas.microsoft.com/office/word/2006/wordml" xmlns:wps="http://schemas.microsoft.com/office/word/2010/wordprocessingShape" mc:Ignorable="w14 w15 w16se w16cid wp14">
+  <w:abstractNum w:abstractNumId="0" w15:restartNumberingAfterBreak="0">
+    <w:nsid w:val="339F2ADB"/>
+    <w:multiLevelType w:val="hybridMultilevel"/>
+    <w:tmpl w:val="B4DE298A"/>
+    <w:lvl w:ilvl="0" w:tplc="9EEE9DF8">
+      <w:numFmt w:val="bullet"/>
+      <w:lvlText w:val="-"/>
+      <w:lvlJc w:val="left"/>
+      <w:pPr>
+        <w:ind w:left="720" w:hanging="360"/>
+      </w:pPr>
+      <w:rPr>
+        <w:rFonts w:ascii="Times New Roman" w:eastAsiaTheme="minorHAnsi" w:hAnsi="Times New Roman" w:cs="Times New Roman" w:hint="default"/>
+      </w:rPr>
+    </w:lvl>
+    <w:lvl w:ilvl="1" w:tplc="04090003" w:tentative="1">
+      <w:start w:val="1"/>
+      <w:numFmt w:val="bullet"/>
+      <w:lvlText w:val="o"/>
+      <w:lvlJc w:val="left"/>
+      <w:pPr>
+        <w:ind w:left="1440" w:hanging="360"/>
+      </w:pPr>
+      <w:rPr>
+        <w:rFonts w:ascii="Courier New" w:hAnsi="Courier New" w:cs="Courier New" w:hint="default"/>
+      </w:rPr>
+    </w:lvl>
+    <w:lvl w:ilvl="2" w:tplc="04090005" w:tentative="1">
+      <w:start w:val="1"/>
+      <w:numFmt w:val="bullet"/>
+      <w:lvlText w:val=""/>
+      <w:lvlJc w:val="left"/>
+      <w:pPr>
+        <w:ind w:left="2160" w:hanging="360"/>
+      </w:pPr>
+      <w:rPr>
+        <w:rFonts w:ascii="Wingdings" w:hAnsi="Wingdings" w:hint="default"/>
+      </w:rPr>
+    </w:lvl>
+    <w:lvl w:ilvl="3" w:tplc="04090001" w:tentative="1">
+      <w:start w:val="1"/>
+      <w:numFmt w:val="bullet"/>
+      <w:lvlText w:val=""/>
+      <w:lvlJc w:val="left"/>
+      <w:pPr>
+        <w:ind w:left="2880" w:hanging="360"/>
+      </w:pPr>
+      <w:rPr>
+        <w:rFonts w:ascii="Symbol" w:hAnsi="Symbol" w:hint="default"/>
+      </w:rPr>
+    </w:lvl>
+    <w:lvl w:ilvl="4" w:tplc="04090003" w:tentative="1">
+      <w:start w:val="1"/>
+      <w:numFmt w:val="bullet"/>
+      <w:lvlText w:val="o"/>
+      <w:lvlJc w:val="left"/>
+      <w:pPr>
+        <w:ind w:left="3600" w:hanging="360"/>
+      </w:pPr>
+      <w:rPr>
+        <w:rFonts w:ascii="Courier New" w:hAnsi="Courier New" w:cs="Courier New" w:hint="default"/>
+      </w:rPr>
+    </w:lvl>
+    <w:lvl w:ilvl="5" w:tplc="04090005" w:tentative="1">
+      <w:start w:val="1"/>
+      <w:numFmt w:val="bullet"/>
+      <w:lvlText w:val=""/>
+      <w:lvlJc w:val="left"/>
+      <w:pPr>
+        <w:ind w:left="4320" w:hanging="360"/>
+      </w:pPr>
+      <w:rPr>
+        <w:rFonts w:ascii="Wingdings" w:hAnsi="Wingdings" w:hint="default"/>
+      </w:rPr>
+    </w:lvl>
+    <w:lvl w:ilvl="6" w:tplc="04090001" w:tentative="1">
+      <w:start w:val="1"/>
+      <w:numFmt w:val="bullet"/>
+      <w:lvlText w:val=""/>
+      <w:lvlJc w:val="left"/>
+      <w:pPr>
+        <w:ind w:left="5040" w:hanging="360"/>
+      </w:pPr>
+      <w:rPr>
+        <w:rFonts w:ascii="Symbol" w:hAnsi="Symbol" w:hint="default"/>
+      </w:rPr>
+    </w:lvl>
+    <w:lvl w:ilvl="7" w:tplc="04090003" w:tentative="1">
+      <w:start w:val="1"/>
+      <w:numFmt w:val="bullet"/>
+      <w:lvlText w:val="o"/>
+      <w:lvlJc w:val="left"/>
+      <w:pPr>
+        <w:ind w:left="5760" w:hanging="360"/>
+      </w:pPr>
+      <w:rPr>
+        <w:rFonts w:ascii="Courier New" w:hAnsi="Courier New" w:cs="Courier New" w:hint="default"/>
+      </w:rPr>
+    </w:lvl>
+    <w:lvl w:ilvl="8" w:tplc="04090005" w:tentative="1">
+      <w:start w:val="1"/>
+      <w:numFmt w:val="bullet"/>
+      <w:lvlText w:val=""/>
+      <w:lvlJc w:val="left"/>
+      <w:pPr>
+        <w:ind w:left="6480" w:hanging="360"/>
+      </w:pPr>
+      <w:rPr>
+        <w:rFonts w:ascii="Wingdings" w:hAnsi="Wingdings" w:hint="default"/>
+      </w:rPr>
+    </w:lvl>
+  </w:abstractNum>
+  <w:num w:numId="1">
+    <w:abstractNumId w:val="0"/>
+  </w:num>
+</w:numbering>
 </file>
 
 <file path=word/styles.xml><?xml version="1.0" encoding="utf-8"?>
@@ -435,6 +888,17 @@
     <w:semiHidden/>
     <w:unhideWhenUsed/>
   </w:style>
+  <w:style w:type="paragraph" w:styleId="ListParagraph">
+    <w:name w:val="List Paragraph"/>
+    <w:basedOn w:val="Normal"/>
+    <w:uiPriority w:val="34"/>
+    <w:qFormat/>
+    <w:rsid w:val="003114CF"/>
+    <w:pPr>
+      <w:ind w:left="720"/>
+      <w:contextualSpacing/>
+    </w:pPr>
+  </w:style>
 </w:styles>
 </file>
 

</xml_diff>